<commit_message>
Se integran clases nuevas
</commit_message>
<xml_diff>
--- a/primer pre entrega check.docx
+++ b/primer pre entrega check.docx
@@ -200,14 +200,25 @@
         <w:t>products</w:t>
       </w:r>
       <w:proofErr w:type="spellEnd"/>
-      <w:r>
-        <w:rPr>
-          <w:rFonts w:ascii="Arial" w:hAnsi="Arial" w:cs="Arial"/>
-          <w:sz w:val="20"/>
-          <w:szCs w:val="20"/>
-          <w:highlight w:val="yellow"/>
-        </w:rPr>
-        <w:t>/ , configurar las siguientes rutas:</w:t>
+      <w:proofErr w:type="gramStart"/>
+      <w:r>
+        <w:rPr>
+          <w:rFonts w:ascii="Arial" w:hAnsi="Arial" w:cs="Arial"/>
+          <w:sz w:val="20"/>
+          <w:szCs w:val="20"/>
+          <w:highlight w:val="yellow"/>
+        </w:rPr>
+        <w:t>/ ,</w:t>
+      </w:r>
+      <w:proofErr w:type="gramEnd"/>
+      <w:r>
+        <w:rPr>
+          <w:rFonts w:ascii="Arial" w:hAnsi="Arial" w:cs="Arial"/>
+          <w:sz w:val="20"/>
+          <w:szCs w:val="20"/>
+          <w:highlight w:val="yellow"/>
+        </w:rPr>
+        <w:t xml:space="preserve"> configurar las siguientes rutas:</w:t>
       </w:r>
     </w:p>
     <w:p>
@@ -242,7 +253,17 @@
           <w:szCs w:val="20"/>
           <w:highlight w:val="yellow"/>
         </w:rPr>
-        <w:t>(Incluyendo la limitación ?</w:t>
+        <w:t xml:space="preserve">(Incluyendo la </w:t>
+      </w:r>
+      <w:proofErr w:type="gramStart"/>
+      <w:r>
+        <w:rPr>
+          <w:rFonts w:ascii="Arial" w:hAnsi="Arial" w:cs="Arial"/>
+          <w:sz w:val="20"/>
+          <w:szCs w:val="20"/>
+          <w:highlight w:val="yellow"/>
+        </w:rPr>
+        <w:t>limitación ?</w:t>
       </w:r>
       <w:proofErr w:type="spellStart"/>
       <w:r>
@@ -255,6 +276,7 @@
         <w:t>limit</w:t>
       </w:r>
       <w:proofErr w:type="spellEnd"/>
+      <w:proofErr w:type="gramEnd"/>
       <w:r>
         <w:rPr>
           <w:rFonts w:ascii="Arial" w:hAnsi="Arial" w:cs="Arial"/>
@@ -288,7 +310,17 @@
           <w:szCs w:val="20"/>
           <w:highlight w:val="yellow"/>
         </w:rPr>
-        <w:t>La ruta GET /:</w:t>
+        <w:t xml:space="preserve">La ruta GET </w:t>
+      </w:r>
+      <w:proofErr w:type="gramStart"/>
+      <w:r>
+        <w:rPr>
+          <w:rFonts w:ascii="Arial" w:hAnsi="Arial" w:cs="Arial"/>
+          <w:sz w:val="20"/>
+          <w:szCs w:val="20"/>
+          <w:highlight w:val="yellow"/>
+        </w:rPr>
+        <w:t>/:</w:t>
       </w:r>
       <w:proofErr w:type="spellStart"/>
       <w:r>
@@ -301,6 +333,7 @@
         <w:t>pid</w:t>
       </w:r>
       <w:proofErr w:type="spellEnd"/>
+      <w:proofErr w:type="gramEnd"/>
       <w:r>
         <w:rPr>
           <w:rFonts w:ascii="Arial" w:hAnsi="Arial" w:cs="Arial"/>
@@ -502,6 +535,7 @@
         </w:rPr>
       </w:pPr>
       <w:proofErr w:type="spellStart"/>
+      <w:proofErr w:type="gramStart"/>
       <w:r>
         <w:rPr>
           <w:rFonts w:ascii="Arial" w:hAnsi="Arial" w:cs="Arial"/>
@@ -512,6 +546,7 @@
         <w:t>title:String</w:t>
       </w:r>
       <w:proofErr w:type="spellEnd"/>
+      <w:proofErr w:type="gramEnd"/>
       <w:r>
         <w:rPr>
           <w:rFonts w:ascii="Arial" w:hAnsi="Arial" w:cs="Arial"/>
@@ -537,6 +572,7 @@
         </w:rPr>
       </w:pPr>
       <w:proofErr w:type="spellStart"/>
+      <w:proofErr w:type="gramStart"/>
       <w:r>
         <w:rPr>
           <w:rFonts w:ascii="Arial" w:hAnsi="Arial" w:cs="Arial"/>
@@ -547,6 +583,7 @@
         <w:t>description:String</w:t>
       </w:r>
       <w:proofErr w:type="spellEnd"/>
+      <w:proofErr w:type="gramEnd"/>
     </w:p>
     <w:p>
       <w:pPr>
@@ -563,6 +600,7 @@
         </w:rPr>
       </w:pPr>
       <w:proofErr w:type="spellStart"/>
+      <w:proofErr w:type="gramStart"/>
       <w:r>
         <w:rPr>
           <w:rFonts w:ascii="Arial" w:hAnsi="Arial" w:cs="Arial"/>
@@ -573,6 +611,7 @@
         <w:t>code:String</w:t>
       </w:r>
       <w:proofErr w:type="spellEnd"/>
+      <w:proofErr w:type="gramEnd"/>
     </w:p>
     <w:p>
       <w:pPr>
@@ -589,6 +628,7 @@
         </w:rPr>
       </w:pPr>
       <w:proofErr w:type="spellStart"/>
+      <w:proofErr w:type="gramStart"/>
       <w:r>
         <w:rPr>
           <w:rFonts w:ascii="Arial" w:hAnsi="Arial" w:cs="Arial"/>
@@ -599,6 +639,7 @@
         <w:t>price:Number</w:t>
       </w:r>
       <w:proofErr w:type="spellEnd"/>
+      <w:proofErr w:type="gramEnd"/>
     </w:p>
     <w:p>
       <w:pPr>
@@ -615,6 +656,7 @@
         </w:rPr>
       </w:pPr>
       <w:proofErr w:type="spellStart"/>
+      <w:proofErr w:type="gramStart"/>
       <w:r>
         <w:rPr>
           <w:rFonts w:ascii="Arial" w:hAnsi="Arial" w:cs="Arial"/>
@@ -625,6 +667,7 @@
         <w:t>status:Boolean</w:t>
       </w:r>
       <w:proofErr w:type="spellEnd"/>
+      <w:proofErr w:type="gramEnd"/>
     </w:p>
     <w:p>
       <w:pPr>
@@ -641,6 +684,7 @@
         </w:rPr>
       </w:pPr>
       <w:proofErr w:type="spellStart"/>
+      <w:proofErr w:type="gramStart"/>
       <w:r>
         <w:rPr>
           <w:rFonts w:ascii="Arial" w:hAnsi="Arial" w:cs="Arial"/>
@@ -651,6 +695,7 @@
         <w:t>stock:Number</w:t>
       </w:r>
       <w:proofErr w:type="spellEnd"/>
+      <w:proofErr w:type="gramEnd"/>
     </w:p>
     <w:p>
       <w:pPr>
@@ -667,6 +712,7 @@
         </w:rPr>
       </w:pPr>
       <w:proofErr w:type="spellStart"/>
+      <w:proofErr w:type="gramStart"/>
       <w:r>
         <w:rPr>
           <w:rFonts w:ascii="Arial" w:hAnsi="Arial" w:cs="Arial"/>
@@ -677,6 +723,7 @@
         <w:t>category:String</w:t>
       </w:r>
       <w:proofErr w:type="spellEnd"/>
+      <w:proofErr w:type="gramEnd"/>
     </w:p>
     <w:p>
       <w:pPr>
@@ -693,6 +740,7 @@
         </w:rPr>
       </w:pPr>
       <w:proofErr w:type="spellStart"/>
+      <w:proofErr w:type="gramStart"/>
       <w:r>
         <w:rPr>
           <w:rFonts w:ascii="Arial" w:hAnsi="Arial" w:cs="Arial"/>
@@ -703,6 +751,7 @@
         <w:t>thumbnails:Array</w:t>
       </w:r>
       <w:proofErr w:type="spellEnd"/>
+      <w:proofErr w:type="gramEnd"/>
       <w:r>
         <w:rPr>
           <w:rFonts w:ascii="Arial" w:hAnsi="Arial" w:cs="Arial"/>
@@ -762,14 +811,25 @@
           <w:highlight w:val="yellow"/>
         </w:rPr>
       </w:pPr>
-      <w:r>
-        <w:rPr>
-          <w:rFonts w:ascii="Arial" w:hAnsi="Arial" w:cs="Arial"/>
-          <w:sz w:val="20"/>
-          <w:szCs w:val="20"/>
-          <w:highlight w:val="yellow"/>
-        </w:rPr>
-        <w:t>Status es true por defecto.</w:t>
+      <w:proofErr w:type="gramStart"/>
+      <w:r>
+        <w:rPr>
+          <w:rFonts w:ascii="Arial" w:hAnsi="Arial" w:cs="Arial"/>
+          <w:sz w:val="20"/>
+          <w:szCs w:val="20"/>
+          <w:highlight w:val="yellow"/>
+        </w:rPr>
+        <w:t>Status</w:t>
+      </w:r>
+      <w:proofErr w:type="gramEnd"/>
+      <w:r>
+        <w:rPr>
+          <w:rFonts w:ascii="Arial" w:hAnsi="Arial" w:cs="Arial"/>
+          <w:sz w:val="20"/>
+          <w:szCs w:val="20"/>
+          <w:highlight w:val="yellow"/>
+        </w:rPr>
+        <w:t xml:space="preserve"> es true por defecto.</w:t>
       </w:r>
     </w:p>
     <w:p>
@@ -840,7 +900,17 @@
           <w:szCs w:val="20"/>
           <w:highlight w:val="yellow"/>
         </w:rPr>
-        <w:t>La ruta DELETE /:</w:t>
+        <w:t xml:space="preserve">La ruta DELETE </w:t>
+      </w:r>
+      <w:proofErr w:type="gramStart"/>
+      <w:r>
+        <w:rPr>
+          <w:rFonts w:ascii="Arial" w:hAnsi="Arial" w:cs="Arial"/>
+          <w:sz w:val="20"/>
+          <w:szCs w:val="20"/>
+          <w:highlight w:val="yellow"/>
+        </w:rPr>
+        <w:t>/:</w:t>
       </w:r>
       <w:proofErr w:type="spellStart"/>
       <w:r>
@@ -853,6 +923,7 @@
         <w:t>pid</w:t>
       </w:r>
       <w:proofErr w:type="spellEnd"/>
+      <w:proofErr w:type="gramEnd"/>
       <w:r>
         <w:rPr>
           <w:rFonts w:ascii="Arial" w:hAnsi="Arial" w:cs="Arial"/>
@@ -903,7 +974,17 @@
           <w:szCs w:val="20"/>
           <w:highlight w:val="yellow"/>
         </w:rPr>
-        <w:t>La ruta PUT /:</w:t>
+        <w:t xml:space="preserve">La ruta PUT </w:t>
+      </w:r>
+      <w:proofErr w:type="gramStart"/>
+      <w:r>
+        <w:rPr>
+          <w:rFonts w:ascii="Arial" w:hAnsi="Arial" w:cs="Arial"/>
+          <w:sz w:val="20"/>
+          <w:szCs w:val="20"/>
+          <w:highlight w:val="yellow"/>
+        </w:rPr>
+        <w:t>/:</w:t>
       </w:r>
       <w:proofErr w:type="spellStart"/>
       <w:r>
@@ -916,6 +997,7 @@
         <w:t>pid</w:t>
       </w:r>
       <w:proofErr w:type="spellEnd"/>
+      <w:proofErr w:type="gramEnd"/>
       <w:r>
         <w:rPr>
           <w:rFonts w:ascii="Arial" w:hAnsi="Arial" w:cs="Arial"/>
@@ -1046,7 +1128,27 @@
           <w:szCs w:val="20"/>
           <w:highlight w:val="yellow"/>
         </w:rPr>
-        <w:t>La ruta GET /:cid deberá listar los productos que pertenezcan al carrito con el parámetro cid proporcionados.</w:t>
+        <w:t xml:space="preserve">La ruta GET </w:t>
+      </w:r>
+      <w:proofErr w:type="gramStart"/>
+      <w:r>
+        <w:rPr>
+          <w:rFonts w:ascii="Arial" w:hAnsi="Arial" w:cs="Arial"/>
+          <w:sz w:val="20"/>
+          <w:szCs w:val="20"/>
+          <w:highlight w:val="yellow"/>
+        </w:rPr>
+        <w:t>/:cid</w:t>
+      </w:r>
+      <w:proofErr w:type="gramEnd"/>
+      <w:r>
+        <w:rPr>
+          <w:rFonts w:ascii="Arial" w:hAnsi="Arial" w:cs="Arial"/>
+          <w:sz w:val="20"/>
+          <w:szCs w:val="20"/>
+          <w:highlight w:val="yellow"/>
+        </w:rPr>
+        <w:t xml:space="preserve"> deberá listar los productos que pertenezcan al carrito con el parámetro cid proporcionados.</w:t>
       </w:r>
     </w:p>
     <w:p>
@@ -1099,6 +1201,7 @@
         </w:rPr>
       </w:pPr>
       <w:proofErr w:type="spellStart"/>
+      <w:proofErr w:type="gramStart"/>
       <w:r>
         <w:rPr>
           <w:rFonts w:ascii="Arial" w:hAnsi="Arial" w:cs="Arial"/>
@@ -1109,6 +1212,7 @@
         <w:t>Id:Number</w:t>
       </w:r>
       <w:proofErr w:type="spellEnd"/>
+      <w:proofErr w:type="gramEnd"/>
       <w:r>
         <w:rPr>
           <w:rFonts w:ascii="Arial" w:hAnsi="Arial" w:cs="Arial"/>
@@ -1218,6 +1322,7 @@
           <w:color w:val="0F4761" w:themeColor="accent1" w:themeShade="BF"/>
           <w:sz w:val="20"/>
           <w:szCs w:val="20"/>
+          <w:highlight w:val="yellow"/>
         </w:rPr>
       </w:pPr>
       <w:r>
@@ -1226,8 +1331,31 @@
           <w:color w:val="0F4761" w:themeColor="accent1" w:themeShade="BF"/>
           <w:sz w:val="20"/>
           <w:szCs w:val="20"/>
-        </w:rPr>
-        <w:t>La ruta POST  /:cid/</w:t>
+          <w:highlight w:val="yellow"/>
+        </w:rPr>
+        <w:t xml:space="preserve">La ruta </w:t>
+      </w:r>
+      <w:proofErr w:type="gramStart"/>
+      <w:r>
+        <w:rPr>
+          <w:rFonts w:ascii="Arial" w:hAnsi="Arial" w:cs="Arial"/>
+          <w:color w:val="0F4761" w:themeColor="accent1" w:themeShade="BF"/>
+          <w:sz w:val="20"/>
+          <w:szCs w:val="20"/>
+          <w:highlight w:val="yellow"/>
+        </w:rPr>
+        <w:t>POST  /</w:t>
+      </w:r>
+      <w:proofErr w:type="gramEnd"/>
+      <w:r>
+        <w:rPr>
+          <w:rFonts w:ascii="Arial" w:hAnsi="Arial" w:cs="Arial"/>
+          <w:color w:val="0F4761" w:themeColor="accent1" w:themeShade="BF"/>
+          <w:sz w:val="20"/>
+          <w:szCs w:val="20"/>
+          <w:highlight w:val="yellow"/>
+        </w:rPr>
+        <w:t>:cid/</w:t>
       </w:r>
       <w:proofErr w:type="spellStart"/>
       <w:r>
@@ -1236,6 +1364,7 @@
           <w:color w:val="0F4761" w:themeColor="accent1" w:themeShade="BF"/>
           <w:sz w:val="20"/>
           <w:szCs w:val="20"/>
+          <w:highlight w:val="yellow"/>
         </w:rPr>
         <w:t>product</w:t>
       </w:r>
@@ -1246,6 +1375,7 @@
           <w:color w:val="0F4761" w:themeColor="accent1" w:themeShade="BF"/>
           <w:sz w:val="20"/>
           <w:szCs w:val="20"/>
+          <w:highlight w:val="yellow"/>
         </w:rPr>
         <w:t>/:</w:t>
       </w:r>
@@ -1256,6 +1386,7 @@
           <w:color w:val="0F4761" w:themeColor="accent1" w:themeShade="BF"/>
           <w:sz w:val="20"/>
           <w:szCs w:val="20"/>
+          <w:highlight w:val="yellow"/>
         </w:rPr>
         <w:t>pid</w:t>
       </w:r>
@@ -1266,6 +1397,7 @@
           <w:color w:val="0F4761" w:themeColor="accent1" w:themeShade="BF"/>
           <w:sz w:val="20"/>
           <w:szCs w:val="20"/>
+          <w:highlight w:val="yellow"/>
         </w:rPr>
         <w:t xml:space="preserve"> deberá agregar el producto al arreglo “</w:t>
       </w:r>
@@ -1276,6 +1408,7 @@
           <w:color w:val="0F4761" w:themeColor="accent1" w:themeShade="BF"/>
           <w:sz w:val="20"/>
           <w:szCs w:val="20"/>
+          <w:highlight w:val="yellow"/>
         </w:rPr>
         <w:t>products</w:t>
       </w:r>
@@ -1286,6 +1419,7 @@
           <w:color w:val="0F4761" w:themeColor="accent1" w:themeShade="BF"/>
           <w:sz w:val="20"/>
           <w:szCs w:val="20"/>
+          <w:highlight w:val="yellow"/>
         </w:rPr>
         <w:t>” del carrito seleccionado, agregándose como un objeto bajo el siguiente formato:</w:t>
       </w:r>
@@ -1302,6 +1436,7 @@
           <w:color w:val="0F4761" w:themeColor="accent1" w:themeShade="BF"/>
           <w:sz w:val="20"/>
           <w:szCs w:val="20"/>
+          <w:highlight w:val="yellow"/>
         </w:rPr>
       </w:pPr>
       <w:proofErr w:type="spellStart"/>
@@ -1311,6 +1446,7 @@
           <w:color w:val="0F4761" w:themeColor="accent1" w:themeShade="BF"/>
           <w:sz w:val="20"/>
           <w:szCs w:val="20"/>
+          <w:highlight w:val="yellow"/>
         </w:rPr>
         <w:t>product</w:t>
       </w:r>
@@ -1321,6 +1457,7 @@
           <w:color w:val="0F4761" w:themeColor="accent1" w:themeShade="BF"/>
           <w:sz w:val="20"/>
           <w:szCs w:val="20"/>
+          <w:highlight w:val="yellow"/>
         </w:rPr>
         <w:t>: SÓLO DEBE CONTENER EL ID DEL PRODUCTO (Es crucial que no agregues el producto completo)</w:t>
       </w:r>
@@ -1339,6 +1476,7 @@
           <w:color w:val="0F4761" w:themeColor="accent1" w:themeShade="BF"/>
           <w:sz w:val="20"/>
           <w:szCs w:val="20"/>
+          <w:highlight w:val="yellow"/>
           <w:lang w:eastAsia="es-MX"/>
         </w:rPr>
       </w:pPr>
@@ -1349,6 +1487,7 @@
           <w:color w:val="0F4761" w:themeColor="accent1" w:themeShade="BF"/>
           <w:sz w:val="20"/>
           <w:szCs w:val="20"/>
+          <w:highlight w:val="yellow"/>
           <w:lang w:eastAsia="es-MX"/>
         </w:rPr>
         <w:t>quantity</w:t>
@@ -1360,6 +1499,7 @@
           <w:color w:val="0F4761" w:themeColor="accent1" w:themeShade="BF"/>
           <w:sz w:val="20"/>
           <w:szCs w:val="20"/>
+          <w:highlight w:val="yellow"/>
           <w:lang w:eastAsia="es-MX"/>
         </w:rPr>
         <w:t>: debe contener el número de ejemplares de dicho producto. El producto, de momento, se agregará de uno en uno.</w:t>
@@ -1374,6 +1514,7 @@
           <w:color w:val="0F4761" w:themeColor="accent1" w:themeShade="BF"/>
           <w:sz w:val="20"/>
           <w:szCs w:val="20"/>
+          <w:highlight w:val="yellow"/>
           <w:lang w:eastAsia="es-MX"/>
         </w:rPr>
       </w:pPr>
@@ -1397,6 +1538,7 @@
           <w:color w:val="0F4761" w:themeColor="accent1" w:themeShade="BF"/>
           <w:sz w:val="20"/>
           <w:szCs w:val="20"/>
+          <w:highlight w:val="yellow"/>
           <w:lang w:eastAsia="es-MX"/>
         </w:rPr>
         <w:t xml:space="preserve">Además, si un producto ya existente intenta agregarse al producto, incrementar el campo </w:t>
@@ -1408,6 +1550,7 @@
           <w:color w:val="0F4761" w:themeColor="accent1" w:themeShade="BF"/>
           <w:sz w:val="20"/>
           <w:szCs w:val="20"/>
+          <w:highlight w:val="yellow"/>
           <w:lang w:eastAsia="es-MX"/>
         </w:rPr>
         <w:t>quantity</w:t>
@@ -1419,9 +1562,20 @@
           <w:color w:val="0F4761" w:themeColor="accent1" w:themeShade="BF"/>
           <w:sz w:val="20"/>
           <w:szCs w:val="20"/>
+          <w:highlight w:val="yellow"/>
           <w:lang w:eastAsia="es-MX"/>
         </w:rPr>
-        <w:t xml:space="preserve"> de dicho producto. </w:t>
+        <w:t xml:space="preserve"> de dicho producto.</w:t>
+      </w:r>
+      <w:r>
+        <w:rPr>
+          <w:rFonts w:ascii="Arial" w:eastAsia="Times New Roman" w:hAnsi="Arial" w:cs="Arial"/>
+          <w:color w:val="0F4761" w:themeColor="accent1" w:themeShade="BF"/>
+          <w:sz w:val="20"/>
+          <w:szCs w:val="20"/>
+          <w:lang w:eastAsia="es-MX"/>
+        </w:rPr>
+        <w:t> </w:t>
       </w:r>
     </w:p>
     <w:p>
@@ -1483,6 +1637,7 @@
         <w:t>, donde los archivos “</w:t>
       </w:r>
       <w:proofErr w:type="spellStart"/>
+      <w:proofErr w:type="gramStart"/>
       <w:r>
         <w:rPr>
           <w:rFonts w:ascii="Arial" w:hAnsi="Arial" w:cs="Arial"/>
@@ -1493,6 +1648,7 @@
         <w:t>productos,json</w:t>
       </w:r>
       <w:proofErr w:type="spellEnd"/>
+      <w:proofErr w:type="gramEnd"/>
       <w:r>
         <w:rPr>
           <w:rFonts w:ascii="Arial" w:hAnsi="Arial" w:cs="Arial"/>
@@ -1620,14 +1776,25 @@
           <w:highlight w:val="yellow"/>
         </w:rPr>
       </w:pPr>
-      <w:r>
-        <w:rPr>
-          <w:rFonts w:ascii="Arial" w:hAnsi="Arial" w:cs="Arial"/>
-          <w:sz w:val="20"/>
-          <w:szCs w:val="20"/>
-          <w:highlight w:val="yellow"/>
-        </w:rPr>
-        <w:t xml:space="preserve">Link al repositorio de </w:t>
+      <w:proofErr w:type="gramStart"/>
+      <w:r>
+        <w:rPr>
+          <w:rFonts w:ascii="Arial" w:hAnsi="Arial" w:cs="Arial"/>
+          <w:sz w:val="20"/>
+          <w:szCs w:val="20"/>
+          <w:highlight w:val="yellow"/>
+        </w:rPr>
+        <w:t>Link</w:t>
+      </w:r>
+      <w:proofErr w:type="gramEnd"/>
+      <w:r>
+        <w:rPr>
+          <w:rFonts w:ascii="Arial" w:hAnsi="Arial" w:cs="Arial"/>
+          <w:sz w:val="20"/>
+          <w:szCs w:val="20"/>
+          <w:highlight w:val="yellow"/>
+        </w:rPr>
+        <w:t xml:space="preserve"> al repositorio de </w:t>
       </w:r>
       <w:proofErr w:type="spellStart"/>
       <w:r>
@@ -1773,6 +1940,7 @@
         <w:t>(</w:t>
       </w:r>
       <w:proofErr w:type="spellStart"/>
+      <w:proofErr w:type="gramStart"/>
       <w:r>
         <w:rPr>
           <w:rFonts w:ascii="Arial" w:hAnsi="Arial" w:cs="Arial"/>
@@ -1785,6 +1953,7 @@
         <w:t>express.json</w:t>
       </w:r>
       <w:proofErr w:type="spellEnd"/>
+      <w:proofErr w:type="gramEnd"/>
       <w:r>
         <w:rPr>
           <w:rFonts w:ascii="Arial" w:hAnsi="Arial" w:cs="Arial"/>
@@ -1850,6 +2019,7 @@
           <w:highlight w:val="yellow"/>
         </w:rPr>
       </w:pPr>
+      <w:proofErr w:type="gramStart"/>
       <w:r>
         <w:rPr>
           <w:rFonts w:ascii="Arial" w:hAnsi="Arial" w:cs="Arial"/>
@@ -1858,7 +2028,18 @@
           <w:highlight w:val="yellow"/>
           <w:u w:val="single"/>
         </w:rPr>
-        <w:t>Link al video donde se explica.</w:t>
+        <w:t>Link</w:t>
+      </w:r>
+      <w:proofErr w:type="gramEnd"/>
+      <w:r>
+        <w:rPr>
+          <w:rFonts w:ascii="Arial" w:hAnsi="Arial" w:cs="Arial"/>
+          <w:sz w:val="20"/>
+          <w:szCs w:val="20"/>
+          <w:highlight w:val="yellow"/>
+          <w:u w:val="single"/>
+        </w:rPr>
+        <w:t xml:space="preserve"> al video donde se explica.</w:t>
       </w:r>
     </w:p>
     <w:p>

</xml_diff>